<commit_message>
with theoretical part and complexity table
</commit_message>
<xml_diff>
--- a/חלק תיאורטי.docx
+++ b/חלק תיאורטי.docx
@@ -31,6 +31,706 @@
     <w:p>
       <w:pPr>
         <w:bidi/>
+        <w:rPr>
+          <w:b/>
+          <w:bCs/>
+          <w:rtl/>
+        </w:rPr>
+      </w:pPr>
+      <w:r>
+        <w:rPr>
+          <w:rFonts w:hint="cs"/>
+          <w:b/>
+          <w:bCs/>
+          <w:rtl/>
+        </w:rPr>
+        <w:t>טבלת סיבוכיות</w:t>
+      </w:r>
+    </w:p>
+    <w:tbl>
+      <w:tblPr>
+        <w:tblStyle w:val="TableGrid"/>
+        <w:bidiVisual/>
+        <w:tblW w:w="0" w:type="auto"/>
+        <w:tblLook w:val="04A0" w:firstRow="1" w:lastRow="0" w:firstColumn="1" w:lastColumn="0" w:noHBand="0" w:noVBand="1"/>
+      </w:tblPr>
+      <w:tblGrid>
+        <w:gridCol w:w="3406"/>
+        <w:gridCol w:w="3544"/>
+        <w:gridCol w:w="2400"/>
+      </w:tblGrid>
+      <w:tr>
+        <w:tc>
+          <w:tcPr>
+            <w:tcW w:w="3406" w:type="dxa"/>
+          </w:tcPr>
+          <w:p>
+            <w:pPr>
+              <w:bidi/>
+              <w:jc w:val="center"/>
+              <w:rPr>
+                <w:rtl/>
+              </w:rPr>
+            </w:pPr>
+            <w:r>
+              <w:rPr>
+                <w:rFonts w:hint="cs"/>
+                <w:rtl/>
+              </w:rPr>
+              <w:t>זמן ריצה לשיעורין</w:t>
+            </w:r>
+          </w:p>
+        </w:tc>
+        <w:tc>
+          <w:tcPr>
+            <w:tcW w:w="3544" w:type="dxa"/>
+          </w:tcPr>
+          <w:p>
+            <w:pPr>
+              <w:bidi/>
+              <w:jc w:val="center"/>
+              <w:rPr>
+                <w:rtl/>
+              </w:rPr>
+            </w:pPr>
+            <w:r>
+              <w:rPr>
+                <w:rFonts w:hint="cs"/>
+                <w:rtl/>
+              </w:rPr>
+              <w:t>זמן ריצה במקרה הגרוע</w:t>
+            </w:r>
+          </w:p>
+        </w:tc>
+        <w:tc>
+          <w:tcPr>
+            <w:tcW w:w="2400" w:type="dxa"/>
+          </w:tcPr>
+          <w:p>
+            <w:pPr>
+              <w:bidi/>
+              <w:jc w:val="center"/>
+              <w:rPr>
+                <w:rtl/>
+              </w:rPr>
+            </w:pPr>
+            <w:r>
+              <w:rPr>
+                <w:rFonts w:hint="cs"/>
+                <w:rtl/>
+              </w:rPr>
+              <w:t>פעולה</w:t>
+            </w:r>
+          </w:p>
+        </w:tc>
+      </w:tr>
+      <w:tr>
+        <w:tc>
+          <w:tcPr>
+            <w:tcW w:w="3406" w:type="dxa"/>
+          </w:tcPr>
+          <w:p>
+            <w:pPr>
+              <w:bidi/>
+              <w:jc w:val="center"/>
+              <w:rPr>
+                <w:rtl/>
+              </w:rPr>
+            </w:pPr>
+          </w:p>
+        </w:tc>
+        <w:tc>
+          <w:tcPr>
+            <w:tcW w:w="3544" w:type="dxa"/>
+          </w:tcPr>
+          <w:p>
+            <w:pPr>
+              <w:bidi/>
+              <w:jc w:val="center"/>
+              <w:rPr>
+                <w:rtl/>
+              </w:rPr>
+            </w:pPr>
+          </w:p>
+        </w:tc>
+        <w:tc>
+          <w:tcPr>
+            <w:tcW w:w="2400" w:type="dxa"/>
+          </w:tcPr>
+          <w:p>
+            <w:pPr>
+              <w:bidi/>
+              <w:jc w:val="right"/>
+              <w:rPr>
+                <w:rtl/>
+              </w:rPr>
+            </w:pPr>
+            <w:proofErr w:type="gramStart"/>
+            <w:r>
+              <w:t>insert(</w:t>
+            </w:r>
+            <w:proofErr w:type="gramEnd"/>
+            <w:r>
+              <w:t>k, info)</w:t>
+            </w:r>
+          </w:p>
+        </w:tc>
+      </w:tr>
+      <w:tr>
+        <w:tc>
+          <w:tcPr>
+            <w:tcW w:w="3406" w:type="dxa"/>
+          </w:tcPr>
+          <w:p>
+            <w:pPr>
+              <w:bidi/>
+              <w:jc w:val="center"/>
+              <w:rPr>
+                <w:rtl/>
+              </w:rPr>
+            </w:pPr>
+          </w:p>
+        </w:tc>
+        <w:tc>
+          <w:tcPr>
+            <w:tcW w:w="3544" w:type="dxa"/>
+          </w:tcPr>
+          <w:p>
+            <w:pPr>
+              <w:bidi/>
+              <w:jc w:val="center"/>
+              <w:rPr>
+                <w:rtl/>
+              </w:rPr>
+            </w:pPr>
+          </w:p>
+        </w:tc>
+        <w:tc>
+          <w:tcPr>
+            <w:tcW w:w="2400" w:type="dxa"/>
+          </w:tcPr>
+          <w:p>
+            <w:pPr>
+              <w:bidi/>
+              <w:jc w:val="right"/>
+              <w:rPr>
+                <w:rtl/>
+              </w:rPr>
+            </w:pPr>
+            <w:proofErr w:type="spellStart"/>
+            <w:proofErr w:type="gramStart"/>
+            <w:r>
+              <w:t>findMin</w:t>
+            </w:r>
+            <w:proofErr w:type="spellEnd"/>
+            <w:r>
+              <w:t>(</w:t>
+            </w:r>
+            <w:proofErr w:type="gramEnd"/>
+            <w:r>
+              <w:t>)</w:t>
+            </w:r>
+          </w:p>
+        </w:tc>
+      </w:tr>
+      <w:tr>
+        <w:tc>
+          <w:tcPr>
+            <w:tcW w:w="3406" w:type="dxa"/>
+          </w:tcPr>
+          <w:p>
+            <w:pPr>
+              <w:bidi/>
+              <w:jc w:val="center"/>
+              <w:rPr>
+                <w:rtl/>
+              </w:rPr>
+            </w:pPr>
+          </w:p>
+        </w:tc>
+        <w:tc>
+          <w:tcPr>
+            <w:tcW w:w="3544" w:type="dxa"/>
+          </w:tcPr>
+          <w:p>
+            <w:pPr>
+              <w:bidi/>
+              <w:jc w:val="center"/>
+              <w:rPr>
+                <w:rtl/>
+              </w:rPr>
+            </w:pPr>
+          </w:p>
+        </w:tc>
+        <w:tc>
+          <w:tcPr>
+            <w:tcW w:w="2400" w:type="dxa"/>
+          </w:tcPr>
+          <w:p>
+            <w:pPr>
+              <w:bidi/>
+              <w:jc w:val="right"/>
+              <w:rPr>
+                <w:rtl/>
+              </w:rPr>
+            </w:pPr>
+            <w:proofErr w:type="gramStart"/>
+            <w:r>
+              <w:t>deleteMin(</w:t>
+            </w:r>
+            <w:proofErr w:type="gramEnd"/>
+            <w:r>
+              <w:t>)</w:t>
+            </w:r>
+          </w:p>
+        </w:tc>
+      </w:tr>
+      <w:tr>
+        <w:tc>
+          <w:tcPr>
+            <w:tcW w:w="3406" w:type="dxa"/>
+          </w:tcPr>
+          <w:p>
+            <w:pPr>
+              <w:bidi/>
+              <w:jc w:val="center"/>
+              <w:rPr>
+                <w:rtl/>
+              </w:rPr>
+            </w:pPr>
+          </w:p>
+        </w:tc>
+        <w:tc>
+          <w:tcPr>
+            <w:tcW w:w="3544" w:type="dxa"/>
+          </w:tcPr>
+          <w:p>
+            <w:pPr>
+              <w:bidi/>
+              <w:jc w:val="center"/>
+              <w:rPr>
+                <w:rtl/>
+              </w:rPr>
+            </w:pPr>
+          </w:p>
+        </w:tc>
+        <w:tc>
+          <w:tcPr>
+            <w:tcW w:w="2400" w:type="dxa"/>
+          </w:tcPr>
+          <w:p>
+            <w:pPr>
+              <w:bidi/>
+              <w:jc w:val="right"/>
+              <w:rPr>
+                <w:rtl/>
+              </w:rPr>
+            </w:pPr>
+            <w:proofErr w:type="spellStart"/>
+            <w:proofErr w:type="gramStart"/>
+            <w:r>
+              <w:t>decreaseKey</w:t>
+            </w:r>
+            <w:proofErr w:type="spellEnd"/>
+            <w:r>
+              <w:t>(</w:t>
+            </w:r>
+            <w:proofErr w:type="gramEnd"/>
+            <w:r>
+              <w:t>x, d)</w:t>
+            </w:r>
+          </w:p>
+        </w:tc>
+      </w:tr>
+      <w:tr>
+        <w:tc>
+          <w:tcPr>
+            <w:tcW w:w="3406" w:type="dxa"/>
+          </w:tcPr>
+          <w:p>
+            <w:pPr>
+              <w:bidi/>
+              <w:jc w:val="center"/>
+              <w:rPr>
+                <w:rtl/>
+              </w:rPr>
+            </w:pPr>
+          </w:p>
+        </w:tc>
+        <w:tc>
+          <w:tcPr>
+            <w:tcW w:w="3544" w:type="dxa"/>
+          </w:tcPr>
+          <w:p>
+            <w:pPr>
+              <w:bidi/>
+              <w:jc w:val="center"/>
+              <w:rPr>
+                <w:rtl/>
+              </w:rPr>
+            </w:pPr>
+          </w:p>
+        </w:tc>
+        <w:tc>
+          <w:tcPr>
+            <w:tcW w:w="2400" w:type="dxa"/>
+          </w:tcPr>
+          <w:p>
+            <w:pPr>
+              <w:bidi/>
+              <w:jc w:val="right"/>
+              <w:rPr>
+                <w:rtl/>
+              </w:rPr>
+            </w:pPr>
+            <w:r>
+              <w:t>delete(x)</w:t>
+            </w:r>
+          </w:p>
+        </w:tc>
+      </w:tr>
+      <w:tr>
+        <w:tc>
+          <w:tcPr>
+            <w:tcW w:w="3406" w:type="dxa"/>
+          </w:tcPr>
+          <w:p>
+            <w:pPr>
+              <w:bidi/>
+              <w:jc w:val="center"/>
+              <w:rPr>
+                <w:rtl/>
+              </w:rPr>
+            </w:pPr>
+          </w:p>
+        </w:tc>
+        <w:tc>
+          <w:tcPr>
+            <w:tcW w:w="3544" w:type="dxa"/>
+          </w:tcPr>
+          <w:p>
+            <w:pPr>
+              <w:bidi/>
+              <w:jc w:val="center"/>
+              <w:rPr>
+                <w:rtl/>
+              </w:rPr>
+            </w:pPr>
+          </w:p>
+        </w:tc>
+        <w:tc>
+          <w:tcPr>
+            <w:tcW w:w="2400" w:type="dxa"/>
+          </w:tcPr>
+          <w:p>
+            <w:pPr>
+              <w:bidi/>
+              <w:jc w:val="right"/>
+              <w:rPr>
+                <w:rtl/>
+              </w:rPr>
+            </w:pPr>
+            <w:proofErr w:type="spellStart"/>
+            <w:proofErr w:type="gramStart"/>
+            <w:r>
+              <w:t>totalLinks</w:t>
+            </w:r>
+            <w:proofErr w:type="spellEnd"/>
+            <w:r>
+              <w:t>(</w:t>
+            </w:r>
+            <w:proofErr w:type="gramEnd"/>
+            <w:r>
+              <w:t>)</w:t>
+            </w:r>
+          </w:p>
+        </w:tc>
+      </w:tr>
+      <w:tr>
+        <w:tc>
+          <w:tcPr>
+            <w:tcW w:w="3406" w:type="dxa"/>
+          </w:tcPr>
+          <w:p>
+            <w:pPr>
+              <w:bidi/>
+              <w:jc w:val="center"/>
+              <w:rPr>
+                <w:rtl/>
+              </w:rPr>
+            </w:pPr>
+          </w:p>
+        </w:tc>
+        <w:tc>
+          <w:tcPr>
+            <w:tcW w:w="3544" w:type="dxa"/>
+          </w:tcPr>
+          <w:p>
+            <w:pPr>
+              <w:bidi/>
+              <w:jc w:val="center"/>
+              <w:rPr>
+                <w:rtl/>
+              </w:rPr>
+            </w:pPr>
+          </w:p>
+        </w:tc>
+        <w:tc>
+          <w:tcPr>
+            <w:tcW w:w="2400" w:type="dxa"/>
+          </w:tcPr>
+          <w:p>
+            <w:pPr>
+              <w:bidi/>
+              <w:jc w:val="right"/>
+              <w:rPr>
+                <w:rtl/>
+              </w:rPr>
+            </w:pPr>
+            <w:proofErr w:type="spellStart"/>
+            <w:proofErr w:type="gramStart"/>
+            <w:r>
+              <w:t>totalCuts</w:t>
+            </w:r>
+            <w:proofErr w:type="spellEnd"/>
+            <w:r>
+              <w:t>(</w:t>
+            </w:r>
+            <w:proofErr w:type="gramEnd"/>
+            <w:r>
+              <w:t>)</w:t>
+            </w:r>
+          </w:p>
+        </w:tc>
+      </w:tr>
+      <w:tr>
+        <w:tc>
+          <w:tcPr>
+            <w:tcW w:w="3406" w:type="dxa"/>
+          </w:tcPr>
+          <w:p>
+            <w:pPr>
+              <w:bidi/>
+              <w:jc w:val="center"/>
+              <w:rPr>
+                <w:rtl/>
+              </w:rPr>
+            </w:pPr>
+          </w:p>
+        </w:tc>
+        <w:tc>
+          <w:tcPr>
+            <w:tcW w:w="3544" w:type="dxa"/>
+          </w:tcPr>
+          <w:p>
+            <w:pPr>
+              <w:bidi/>
+              <w:jc w:val="center"/>
+              <w:rPr>
+                <w:rtl/>
+              </w:rPr>
+            </w:pPr>
+          </w:p>
+        </w:tc>
+        <w:tc>
+          <w:tcPr>
+            <w:tcW w:w="2400" w:type="dxa"/>
+          </w:tcPr>
+          <w:p>
+            <w:pPr>
+              <w:bidi/>
+              <w:jc w:val="right"/>
+            </w:pPr>
+            <w:r>
+              <w:t>meld(heap2)</w:t>
+            </w:r>
+          </w:p>
+        </w:tc>
+      </w:tr>
+      <w:tr>
+        <w:tc>
+          <w:tcPr>
+            <w:tcW w:w="3406" w:type="dxa"/>
+          </w:tcPr>
+          <w:p>
+            <w:pPr>
+              <w:bidi/>
+              <w:jc w:val="center"/>
+              <w:rPr>
+                <w:rtl/>
+              </w:rPr>
+            </w:pPr>
+          </w:p>
+        </w:tc>
+        <w:tc>
+          <w:tcPr>
+            <w:tcW w:w="3544" w:type="dxa"/>
+          </w:tcPr>
+          <w:p>
+            <w:pPr>
+              <w:bidi/>
+              <w:jc w:val="center"/>
+              <w:rPr>
+                <w:rtl/>
+              </w:rPr>
+            </w:pPr>
+          </w:p>
+        </w:tc>
+        <w:tc>
+          <w:tcPr>
+            <w:tcW w:w="2400" w:type="dxa"/>
+          </w:tcPr>
+          <w:p>
+            <w:pPr>
+              <w:bidi/>
+              <w:jc w:val="right"/>
+            </w:pPr>
+            <w:proofErr w:type="gramStart"/>
+            <w:r>
+              <w:t>size(</w:t>
+            </w:r>
+            <w:proofErr w:type="gramEnd"/>
+            <w:r>
+              <w:t>)</w:t>
+            </w:r>
+          </w:p>
+        </w:tc>
+      </w:tr>
+      <w:tr>
+        <w:tc>
+          <w:tcPr>
+            <w:tcW w:w="3406" w:type="dxa"/>
+          </w:tcPr>
+          <w:p>
+            <w:pPr>
+              <w:bidi/>
+              <w:jc w:val="center"/>
+              <w:rPr>
+                <w:rtl/>
+              </w:rPr>
+            </w:pPr>
+          </w:p>
+        </w:tc>
+        <w:tc>
+          <w:tcPr>
+            <w:tcW w:w="3544" w:type="dxa"/>
+          </w:tcPr>
+          <w:p>
+            <w:pPr>
+              <w:bidi/>
+              <w:jc w:val="center"/>
+              <w:rPr>
+                <w:rtl/>
+              </w:rPr>
+            </w:pPr>
+          </w:p>
+        </w:tc>
+        <w:tc>
+          <w:tcPr>
+            <w:tcW w:w="2400" w:type="dxa"/>
+          </w:tcPr>
+          <w:p>
+            <w:pPr>
+              <w:bidi/>
+              <w:jc w:val="right"/>
+            </w:pPr>
+            <w:proofErr w:type="spellStart"/>
+            <w:proofErr w:type="gramStart"/>
+            <w:r>
+              <w:t>numTrees</w:t>
+            </w:r>
+            <w:proofErr w:type="spellEnd"/>
+            <w:r>
+              <w:t>(</w:t>
+            </w:r>
+            <w:proofErr w:type="gramEnd"/>
+            <w:r>
+              <w:t>)</w:t>
+            </w:r>
+          </w:p>
+        </w:tc>
+      </w:tr>
+    </w:tbl>
+    <w:p>
+      <w:pPr>
+        <w:bidi/>
+      </w:pPr>
+    </w:p>
+    <w:p>
+      <w:pPr>
+        <w:bidi/>
+        <w:rPr>
+          <w:b/>
+          <w:bCs/>
+        </w:rPr>
+      </w:pPr>
+    </w:p>
+    <w:p>
+      <w:pPr>
+        <w:bidi/>
+        <w:rPr>
+          <w:rFonts w:hint="cs"/>
+          <w:b/>
+          <w:bCs/>
+        </w:rPr>
+      </w:pPr>
+    </w:p>
+    <w:p>
+      <w:pPr>
+        <w:bidi/>
+        <w:rPr>
+          <w:b/>
+          <w:bCs/>
+        </w:rPr>
+      </w:pPr>
+    </w:p>
+    <w:p>
+      <w:pPr>
+        <w:bidi/>
+        <w:rPr>
+          <w:b/>
+          <w:bCs/>
+        </w:rPr>
+      </w:pPr>
+    </w:p>
+    <w:p>
+      <w:pPr>
+        <w:bidi/>
+        <w:rPr>
+          <w:b/>
+          <w:bCs/>
+        </w:rPr>
+      </w:pPr>
+    </w:p>
+    <w:p>
+      <w:pPr>
+        <w:bidi/>
+        <w:rPr>
+          <w:b/>
+          <w:bCs/>
+        </w:rPr>
+      </w:pPr>
+    </w:p>
+    <w:p>
+      <w:pPr>
+        <w:rPr>
+          <w:b/>
+          <w:bCs/>
+          <w:rtl/>
+        </w:rPr>
+      </w:pPr>
+      <w:r>
+        <w:rPr>
+          <w:b/>
+          <w:bCs/>
+          <w:rtl/>
+        </w:rPr>
+        <w:br w:type="page"/>
+      </w:r>
+    </w:p>
+    <w:p>
+      <w:pPr>
+        <w:bidi/>
         <w:spacing w:line="360" w:lineRule="auto"/>
         <w:rPr>
           <w:rFonts w:asciiTheme="majorHAnsi" w:hAnsiTheme="majorHAnsi"/>
@@ -47,6 +747,7 @@
           <w:bCs/>
           <w:rtl/>
         </w:rPr>
+        <w:lastRenderedPageBreak/>
         <w:t>חלק תיאורטי</w:t>
       </w:r>
     </w:p>

</xml_diff>